<commit_message>
Update The Laboratory Read Me.docx
</commit_message>
<xml_diff>
--- a/The Laboratory Read Me.docx
+++ b/The Laboratory Read Me.docx
@@ -2917,7 +2917,19 @@
           <w:rPr>
             <w:rStyle w:val="a4"/>
           </w:rPr>
-          <w:t>클래스</w:t>
+          <w:t>클</w:t>
+        </w:r>
+        <w:r>
+          <w:rPr>
+            <w:rStyle w:val="a4"/>
+          </w:rPr>
+          <w:t>래</w:t>
+        </w:r>
+        <w:r>
+          <w:rPr>
+            <w:rStyle w:val="a4"/>
+          </w:rPr>
+          <w:t>스</w:t>
         </w:r>
       </w:hyperlink>
     </w:p>
@@ -3092,6 +3104,7 @@
         <w:t>클래스</w:t>
       </w:r>
     </w:p>
+    <w:bookmarkStart w:id="7" w:name="AEGPlayerCharacter0"/>
     <w:bookmarkEnd w:id="6"/>
     <w:p>
       <w:pPr>
@@ -3102,11 +3115,208 @@
         </w:numPr>
         <w:ind w:leftChars="0"/>
       </w:pPr>
+      <w:r>
+        <w:fldChar w:fldCharType="begin"/>
+      </w:r>
+      <w:r>
+        <w:instrText xml:space="preserve"> HYPERLINK  \l "AEGPlayerCharacter1" </w:instrText>
+      </w:r>
+      <w:r>
+        <w:fldChar w:fldCharType="separate"/>
+      </w:r>
+      <w:r>
+        <w:rPr>
+          <w:rStyle w:val="a4"/>
+        </w:rPr>
+        <w:t>AEGPlaye</w:t>
+      </w:r>
+      <w:r>
+        <w:rPr>
+          <w:rStyle w:val="a4"/>
+        </w:rPr>
+        <w:t>r</w:t>
+      </w:r>
+      <w:r>
+        <w:rPr>
+          <w:rStyle w:val="a4"/>
+        </w:rPr>
+        <w:t>Character</w:t>
+      </w:r>
+      <w:bookmarkEnd w:id="7"/>
+      <w:r>
+        <w:fldChar w:fldCharType="end"/>
+      </w:r>
+      <w:r>
+        <w:t xml:space="preserve"> : </w:t>
+      </w:r>
+      <w:r>
+        <w:rPr>
+          <w:rFonts w:hint="eastAsia"/>
+        </w:rPr>
+        <w:t xml:space="preserve">이 게임의 </w:t>
+      </w:r>
+      <w:r>
+        <w:t xml:space="preserve">Player Character </w:t>
+      </w:r>
+      <w:r>
+        <w:rPr>
+          <w:rFonts w:hint="eastAsia"/>
+        </w:rPr>
+        <w:t>클래스입니다.</w:t>
+      </w:r>
+    </w:p>
+    <w:bookmarkStart w:id="8" w:name="UAnim_Player0"/>
+    <w:p>
+      <w:pPr>
+        <w:pStyle w:val="a3"/>
+        <w:numPr>
+          <w:ilvl w:val="2"/>
+          <w:numId w:val="6"/>
+        </w:numPr>
+        <w:ind w:leftChars="0"/>
+      </w:pPr>
+      <w:r>
+        <w:fldChar w:fldCharType="begin"/>
+      </w:r>
+      <w:r>
+        <w:instrText xml:space="preserve"> HYPERLINK  \l "UAnim_Player1" </w:instrText>
+      </w:r>
+      <w:r>
+        <w:fldChar w:fldCharType="separate"/>
+      </w:r>
+      <w:r>
+        <w:rPr>
+          <w:rStyle w:val="a4"/>
+        </w:rPr>
+        <w:t>UAnim_Player</w:t>
+      </w:r>
+      <w:r>
+        <w:fldChar w:fldCharType="end"/>
+      </w:r>
+      <w:r>
+        <w:t xml:space="preserve"> </w:t>
+      </w:r>
+      <w:bookmarkEnd w:id="8"/>
+      <w:r>
+        <w:t>: Player</w:t>
+      </w:r>
+      <w:r>
+        <w:rPr>
+          <w:rFonts w:hint="eastAsia"/>
+        </w:rPr>
+        <w:t>의 애니메이션을 담당하는 클래스입니다.</w:t>
+      </w:r>
+    </w:p>
+    <w:bookmarkStart w:id="9" w:name="AEGPlayerController0"/>
+    <w:p>
+      <w:pPr>
+        <w:pStyle w:val="a3"/>
+        <w:numPr>
+          <w:ilvl w:val="2"/>
+          <w:numId w:val="6"/>
+        </w:numPr>
+        <w:ind w:leftChars="0"/>
+      </w:pPr>
+      <w:r>
+        <w:fldChar w:fldCharType="begin"/>
+      </w:r>
+      <w:r>
+        <w:instrText xml:space="preserve"> HYPERLINK  \l "AEGPlayerController1" </w:instrText>
+      </w:r>
+      <w:r>
+        <w:fldChar w:fldCharType="separate"/>
+      </w:r>
+      <w:r>
+        <w:rPr>
+          <w:rStyle w:val="a4"/>
+        </w:rPr>
+        <w:t>A</w:t>
+      </w:r>
+      <w:r>
+        <w:rPr>
+          <w:rStyle w:val="a4"/>
+          <w:rFonts w:hint="eastAsia"/>
+        </w:rPr>
+        <w:t>E</w:t>
+      </w:r>
+      <w:r>
+        <w:rPr>
+          <w:rStyle w:val="a4"/>
+        </w:rPr>
+        <w:t>GPlay</w:t>
+      </w:r>
+      <w:r>
+        <w:rPr>
+          <w:rStyle w:val="a4"/>
+        </w:rPr>
+        <w:t>e</w:t>
+      </w:r>
+      <w:r>
+        <w:rPr>
+          <w:rStyle w:val="a4"/>
+        </w:rPr>
+        <w:t>rController</w:t>
+      </w:r>
+      <w:bookmarkEnd w:id="9"/>
+      <w:r>
+        <w:fldChar w:fldCharType="end"/>
+      </w:r>
+      <w:r>
+        <w:t xml:space="preserve"> : </w:t>
+      </w:r>
+      <w:r>
+        <w:rPr>
+          <w:rFonts w:hint="eastAsia"/>
+        </w:rPr>
+        <w:t>P</w:t>
+      </w:r>
+      <w:r>
+        <w:t>layer</w:t>
+      </w:r>
+      <w:r>
+        <w:rPr>
+          <w:rFonts w:hint="eastAsia"/>
+        </w:rPr>
+        <w:t xml:space="preserve">가 사용하는 </w:t>
+      </w:r>
+      <w:r>
+        <w:t xml:space="preserve">Controller </w:t>
+      </w:r>
+      <w:r>
+        <w:rPr>
+          <w:rFonts w:hint="eastAsia"/>
+        </w:rPr>
+        <w:t>클래스입니다.</w:t>
+      </w:r>
+    </w:p>
+    <w:p>
+      <w:pPr>
+        <w:pStyle w:val="a3"/>
+        <w:numPr>
+          <w:ilvl w:val="2"/>
+          <w:numId w:val="6"/>
+        </w:numPr>
+        <w:ind w:leftChars="0"/>
+      </w:pPr>
+      <w:bookmarkStart w:id="10" w:name="UMiniMapRenderComponent0"/>
       <w:proofErr w:type="spellStart"/>
       <w:proofErr w:type="gramStart"/>
       <w:r>
-        <w:t>AEGPlayerCharacter</w:t>
-      </w:r>
+        <w:rPr>
+          <w:rFonts w:hint="eastAsia"/>
+        </w:rPr>
+        <w:t>U</w:t>
+      </w:r>
+      <w:r>
+        <w:t>MiniMap</w:t>
+      </w:r>
+      <w:r>
+        <w:t>R</w:t>
+      </w:r>
+      <w:r>
+        <w:t>enderComponent</w:t>
+      </w:r>
+      <w:bookmarkEnd w:id="10"/>
       <w:proofErr w:type="spellEnd"/>
       <w:r>
         <w:t xml:space="preserve"> :</w:t>
@@ -3115,20 +3325,33 @@
       <w:r>
         <w:t xml:space="preserve"> </w:t>
       </w:r>
-      <w:r>
-        <w:rPr>
-          <w:rFonts w:hint="eastAsia"/>
-        </w:rPr>
-        <w:t xml:space="preserve">이 게임의 </w:t>
-      </w:r>
-      <w:r>
-        <w:t xml:space="preserve">Player Character </w:t>
-      </w:r>
-      <w:r>
-        <w:rPr>
-          <w:rFonts w:hint="eastAsia"/>
-        </w:rPr>
-        <w:t>클래스입니다.</w:t>
+      <w:proofErr w:type="spellStart"/>
+      <w:r>
+        <w:rPr>
+          <w:rFonts w:hint="eastAsia"/>
+        </w:rPr>
+        <w:t>미니맵을</w:t>
+      </w:r>
+      <w:proofErr w:type="spellEnd"/>
+      <w:r>
+        <w:rPr>
+          <w:rFonts w:hint="eastAsia"/>
+        </w:rPr>
+        <w:t xml:space="preserve"> </w:t>
+      </w:r>
+      <w:proofErr w:type="spellStart"/>
+      <w:r>
+        <w:rPr>
+          <w:rFonts w:hint="eastAsia"/>
+        </w:rPr>
+        <w:t>그려주기</w:t>
+      </w:r>
+      <w:proofErr w:type="spellEnd"/>
+      <w:r>
+        <w:rPr>
+          <w:rFonts w:hint="eastAsia"/>
+        </w:rPr>
+        <w:t xml:space="preserve"> 위한 컴포넌트입니다.</w:t>
       </w:r>
     </w:p>
     <w:p>
@@ -3140,29 +3363,66 @@
         </w:numPr>
         <w:ind w:leftChars="0"/>
       </w:pPr>
+      <w:bookmarkStart w:id="11" w:name="UComponent_SelfDamage0"/>
       <w:proofErr w:type="spellStart"/>
       <w:r>
-        <w:t>UAnim_</w:t>
+        <w:rPr>
+          <w:rFonts w:hint="eastAsia"/>
+        </w:rPr>
+        <w:lastRenderedPageBreak/>
+        <w:t>U</w:t>
+      </w:r>
+      <w:r>
+        <w:t>Component_</w:t>
       </w:r>
       <w:proofErr w:type="gramStart"/>
       <w:r>
+        <w:t>SelfDamage</w:t>
+      </w:r>
+      <w:bookmarkEnd w:id="11"/>
+      <w:proofErr w:type="spellEnd"/>
+      <w:r>
+        <w:t xml:space="preserve"> :</w:t>
+      </w:r>
+      <w:proofErr w:type="gramEnd"/>
+      <w:r>
+        <w:t xml:space="preserve"> </w:t>
+      </w:r>
+      <w:r>
+        <w:rPr>
+          <w:rFonts w:hint="eastAsia"/>
+        </w:rPr>
+        <w:t xml:space="preserve">일정 시간이 지나면 </w:t>
+      </w:r>
+      <w:r>
+        <w:t>Owner Actor</w:t>
+      </w:r>
+      <w:r>
+        <w:rPr>
+          <w:rFonts w:hint="eastAsia"/>
+        </w:rPr>
+        <w:t>에게 데미지를 주는 컴포넌트입니다.</w:t>
+      </w:r>
+      <w:r>
+        <w:t xml:space="preserve"> </w:t>
+      </w:r>
+      <w:r>
+        <w:rPr>
+          <w:rFonts w:hint="eastAsia"/>
+        </w:rPr>
+        <w:t xml:space="preserve">시간이 지나면서 베터리가 소모되는 것을 표현하기 위해 </w:t>
+      </w:r>
+      <w:r>
         <w:t>Player</w:t>
       </w:r>
-      <w:proofErr w:type="spellEnd"/>
-      <w:r>
-        <w:t xml:space="preserve"> :</w:t>
-      </w:r>
-      <w:proofErr w:type="gramEnd"/>
-      <w:r>
-        <w:t xml:space="preserve"> Player</w:t>
-      </w:r>
-      <w:r>
-        <w:rPr>
-          <w:rFonts w:hint="eastAsia"/>
-        </w:rPr>
-        <w:t>의 애니메이션을 담당하는 클래스입니다.</w:t>
-      </w:r>
-    </w:p>
+      <w:r>
+        <w:rPr>
+          <w:rFonts w:hint="eastAsia"/>
+        </w:rPr>
+        <w:t>에게 부착했습니다.</w:t>
+      </w:r>
+    </w:p>
+    <w:bookmarkStart w:id="12" w:name="UComponent_Inventory0"/>
     <w:p>
       <w:pPr>
         <w:pStyle w:val="a3"/>
@@ -3172,51 +3432,64 @@
         </w:numPr>
         <w:ind w:leftChars="0"/>
       </w:pPr>
-      <w:proofErr w:type="spellStart"/>
-      <w:proofErr w:type="gramStart"/>
-      <w:r>
-        <w:t>A</w:t>
-      </w:r>
-      <w:r>
-        <w:rPr>
-          <w:rFonts w:hint="eastAsia"/>
-        </w:rPr>
-        <w:t>E</w:t>
-      </w:r>
-      <w:r>
-        <w:t>GPlayerController</w:t>
-      </w:r>
-      <w:proofErr w:type="spellEnd"/>
-      <w:r>
-        <w:t xml:space="preserve"> :</w:t>
-      </w:r>
-      <w:proofErr w:type="gramEnd"/>
+      <w:r>
+        <w:fldChar w:fldCharType="begin"/>
+      </w:r>
+      <w:r>
+        <w:instrText xml:space="preserve"> </w:instrText>
+      </w:r>
+      <w:r>
+        <w:rPr>
+          <w:rFonts w:hint="eastAsia"/>
+        </w:rPr>
+        <w:instrText xml:space="preserve">HYPERLINK </w:instrText>
+      </w:r>
+      <w:r>
+        <w:instrText xml:space="preserve"> \l "UComponent_Inventory1" </w:instrText>
+      </w:r>
+      <w:r>
+        <w:fldChar w:fldCharType="separate"/>
+      </w:r>
+      <w:r>
+        <w:rPr>
+          <w:rStyle w:val="a4"/>
+          <w:rFonts w:hint="eastAsia"/>
+        </w:rPr>
+        <w:t>U</w:t>
+      </w:r>
+      <w:r>
+        <w:rPr>
+          <w:rStyle w:val="a4"/>
+        </w:rPr>
+        <w:t>Component_Inv</w:t>
+      </w:r>
+      <w:r>
+        <w:rPr>
+          <w:rStyle w:val="a4"/>
+        </w:rPr>
+        <w:t>e</w:t>
+      </w:r>
+      <w:r>
+        <w:rPr>
+          <w:rStyle w:val="a4"/>
+        </w:rPr>
+        <w:t>ntory</w:t>
+      </w:r>
+      <w:r>
+        <w:fldChar w:fldCharType="end"/>
+      </w:r>
       <w:r>
         <w:t xml:space="preserve"> </w:t>
       </w:r>
-      <w:r>
-        <w:rPr>
-          <w:rFonts w:hint="eastAsia"/>
-        </w:rPr>
-        <w:t>P</w:t>
-      </w:r>
-      <w:r>
-        <w:t>layer</w:t>
-      </w:r>
-      <w:r>
-        <w:rPr>
-          <w:rFonts w:hint="eastAsia"/>
-        </w:rPr>
-        <w:t xml:space="preserve">가 사용하는 </w:t>
-      </w:r>
-      <w:r>
-        <w:t xml:space="preserve">Controller </w:t>
-      </w:r>
-      <w:r>
-        <w:rPr>
-          <w:rFonts w:hint="eastAsia"/>
-        </w:rPr>
-        <w:t>클래스입니다.</w:t>
+      <w:bookmarkEnd w:id="12"/>
+      <w:r>
+        <w:t>: Owner Actor</w:t>
+      </w:r>
+      <w:r>
+        <w:rPr>
+          <w:rFonts w:hint="eastAsia"/>
+        </w:rPr>
+        <w:t>가 현재 가지고 있는 아이템의 정보를 저장하는 컴포넌트입니다.</w:t>
       </w:r>
     </w:p>
     <w:p>
@@ -3228,8 +3501,8 @@
         </w:numPr>
         <w:ind w:leftChars="0"/>
       </w:pPr>
+      <w:bookmarkStart w:id="13" w:name="UStatComponent_Player0"/>
       <w:proofErr w:type="spellStart"/>
-      <w:proofErr w:type="gramStart"/>
       <w:r>
         <w:rPr>
           <w:rFonts w:hint="eastAsia"/>
@@ -3237,43 +3510,57 @@
         <w:t>U</w:t>
       </w:r>
       <w:r>
-        <w:t>MiniMapRenderComponent</w:t>
-      </w:r>
+        <w:t>StatComponent_Player</w:t>
+      </w:r>
+      <w:bookmarkEnd w:id="13"/>
       <w:proofErr w:type="spellEnd"/>
       <w:r>
-        <w:t xml:space="preserve"> :</w:t>
-      </w:r>
-      <w:proofErr w:type="gramEnd"/>
-      <w:r>
-        <w:t xml:space="preserve"> </w:t>
-      </w:r>
-      <w:proofErr w:type="spellStart"/>
-      <w:r>
-        <w:rPr>
-          <w:rFonts w:hint="eastAsia"/>
-        </w:rPr>
-        <w:t>미니맵을</w:t>
-      </w:r>
-      <w:proofErr w:type="spellEnd"/>
-      <w:r>
-        <w:rPr>
-          <w:rFonts w:hint="eastAsia"/>
-        </w:rPr>
-        <w:t xml:space="preserve"> </w:t>
-      </w:r>
-      <w:proofErr w:type="spellStart"/>
-      <w:r>
-        <w:rPr>
-          <w:rFonts w:hint="eastAsia"/>
-        </w:rPr>
-        <w:t>그려주기</w:t>
-      </w:r>
-      <w:proofErr w:type="spellEnd"/>
-      <w:r>
-        <w:rPr>
-          <w:rFonts w:hint="eastAsia"/>
-        </w:rPr>
-        <w:t xml:space="preserve"> 위한 컴포넌트입니다.</w:t>
+        <w:t xml:space="preserve">: </w:t>
+      </w:r>
+      <w:r>
+        <w:rPr>
+          <w:rFonts w:hint="eastAsia"/>
+        </w:rPr>
+        <w:t>P</w:t>
+      </w:r>
+      <w:r>
+        <w:t>layer</w:t>
+      </w:r>
+      <w:r>
+        <w:rPr>
+          <w:rFonts w:hint="eastAsia"/>
+        </w:rPr>
+        <w:t xml:space="preserve">에게 필요한 </w:t>
+      </w:r>
+      <w:r>
+        <w:rPr>
+          <w:rFonts w:hint="eastAsia"/>
+        </w:rPr>
+        <w:t>H</w:t>
+      </w:r>
+      <w:r>
+        <w:t xml:space="preserve">p, Speed </w:t>
+      </w:r>
+      <w:r>
+        <w:rPr>
+          <w:rFonts w:hint="eastAsia"/>
+        </w:rPr>
+        <w:t xml:space="preserve">같은 </w:t>
+      </w:r>
+      <w:r>
+        <w:rPr>
+          <w:rFonts w:hint="eastAsia"/>
+        </w:rPr>
+        <w:t>S</w:t>
+      </w:r>
+      <w:r>
+        <w:t>tat</w:t>
+      </w:r>
+      <w:r>
+        <w:rPr>
+          <w:rFonts w:hint="eastAsia"/>
+        </w:rPr>
+        <w:t xml:space="preserve"> 정보들을 모아둔 컴포넌트입니다.</w:t>
       </w:r>
     </w:p>
     <w:p>
@@ -3285,63 +3572,55 @@
         </w:numPr>
         <w:ind w:leftChars="0"/>
       </w:pPr>
+      <w:bookmarkStart w:id="14" w:name="USkillContainer_PlayerHitEffect0"/>
       <w:proofErr w:type="spellStart"/>
       <w:r>
         <w:rPr>
           <w:rFonts w:hint="eastAsia"/>
         </w:rPr>
-        <w:lastRenderedPageBreak/>
         <w:t>U</w:t>
       </w:r>
       <w:r>
-        <w:t>Component_</w:t>
-      </w:r>
-      <w:proofErr w:type="gramStart"/>
-      <w:r>
-        <w:t>SelfDamage</w:t>
-      </w:r>
+        <w:t>SkillContainer_PlayerHitEffect</w:t>
+      </w:r>
+      <w:bookmarkEnd w:id="14"/>
       <w:proofErr w:type="spellEnd"/>
       <w:r>
-        <w:t xml:space="preserve"> :</w:t>
-      </w:r>
-      <w:proofErr w:type="gramEnd"/>
-      <w:r>
-        <w:t xml:space="preserve"> </w:t>
-      </w:r>
-      <w:r>
-        <w:rPr>
-          <w:rFonts w:hint="eastAsia"/>
-        </w:rPr>
-        <w:t xml:space="preserve">일정 시간이 지나면 </w:t>
-      </w:r>
-      <w:r>
-        <w:t>Owner Actor</w:t>
-      </w:r>
-      <w:r>
-        <w:rPr>
-          <w:rFonts w:hint="eastAsia"/>
-        </w:rPr>
-        <w:t>에게 데미지를 주는 컴포넌트입니다.</w:t>
-      </w:r>
-      <w:r>
-        <w:t xml:space="preserve"> </w:t>
-      </w:r>
-      <w:r>
-        <w:rPr>
-          <w:rFonts w:hint="eastAsia"/>
-        </w:rPr>
-        <w:t xml:space="preserve">시간이 지나면서 베터리가 소모되는 것을 표현하기 위해 </w:t>
-      </w:r>
-      <w:r>
-        <w:t>Player</w:t>
-      </w:r>
-      <w:r>
-        <w:rPr>
-          <w:rFonts w:hint="eastAsia"/>
-        </w:rPr>
-        <w:t>에게 부착했습니다.</w:t>
-      </w:r>
-    </w:p>
+        <w:t xml:space="preserve">: </w:t>
+      </w:r>
+      <w:r>
+        <w:rPr>
+          <w:rFonts w:hint="eastAsia"/>
+        </w:rPr>
+        <w:t>P</w:t>
+      </w:r>
+      <w:r>
+        <w:t>layer</w:t>
+      </w:r>
+      <w:r>
+        <w:rPr>
+          <w:rFonts w:hint="eastAsia"/>
+        </w:rPr>
+        <w:t>의 공격에 맞은 지점에 폭발하는 이펙트를 주기 위해서 폭발 이펙트들을 저장시킨 컴포넌트입니다.</w:t>
+      </w:r>
+    </w:p>
+    <w:p>
+      <w:pPr>
+        <w:pStyle w:val="a3"/>
+        <w:numPr>
+          <w:ilvl w:val="1"/>
+          <w:numId w:val="6"/>
+        </w:numPr>
+        <w:ind w:leftChars="0"/>
+      </w:pPr>
+      <w:r>
+        <w:rPr>
+          <w:rFonts w:hint="eastAsia"/>
+        </w:rPr>
+        <w:t>코드</w:t>
+      </w:r>
+    </w:p>
+    <w:bookmarkStart w:id="15" w:name="AEGPlayerCharacter1"/>
     <w:p>
       <w:pPr>
         <w:pStyle w:val="a3"/>
@@ -3351,177 +3630,56 @@
         </w:numPr>
         <w:ind w:leftChars="0"/>
       </w:pPr>
-      <w:proofErr w:type="spellStart"/>
-      <w:r>
-        <w:rPr>
-          <w:rFonts w:hint="eastAsia"/>
-        </w:rPr>
-        <w:t>U</w:t>
-      </w:r>
-      <w:r>
-        <w:t>Component_</w:t>
-      </w:r>
-      <w:proofErr w:type="gramStart"/>
-      <w:r>
-        <w:t>Inventory</w:t>
-      </w:r>
-      <w:proofErr w:type="spellEnd"/>
-      <w:r>
-        <w:t xml:space="preserve"> :</w:t>
-      </w:r>
-      <w:proofErr w:type="gramEnd"/>
-      <w:r>
-        <w:t xml:space="preserve"> Owner Actor</w:t>
-      </w:r>
-      <w:r>
-        <w:rPr>
-          <w:rFonts w:hint="eastAsia"/>
-        </w:rPr>
-        <w:t>가 현재 가지고 있는 아이템의 정보를 저장하는 컴포넌트입니다.</w:t>
-      </w:r>
-    </w:p>
-    <w:p>
-      <w:pPr>
-        <w:pStyle w:val="a3"/>
-        <w:numPr>
-          <w:ilvl w:val="2"/>
-          <w:numId w:val="6"/>
-        </w:numPr>
-        <w:ind w:leftChars="0"/>
-      </w:pPr>
-      <w:proofErr w:type="spellStart"/>
-      <w:r>
-        <w:rPr>
-          <w:rFonts w:hint="eastAsia"/>
-        </w:rPr>
-        <w:t>U</w:t>
-      </w:r>
-      <w:r>
-        <w:t>StatComponent_Player</w:t>
-      </w:r>
-      <w:proofErr w:type="spellEnd"/>
-      <w:r>
-        <w:t xml:space="preserve">: </w:t>
-      </w:r>
-      <w:r>
-        <w:rPr>
-          <w:rFonts w:hint="eastAsia"/>
-        </w:rPr>
-        <w:t>P</w:t>
-      </w:r>
-      <w:r>
-        <w:t>layer</w:t>
-      </w:r>
-      <w:r>
-        <w:rPr>
-          <w:rFonts w:hint="eastAsia"/>
-        </w:rPr>
-        <w:t xml:space="preserve">에게 필요한 </w:t>
-      </w:r>
-      <w:r>
-        <w:rPr>
-          <w:rFonts w:hint="eastAsia"/>
-        </w:rPr>
-        <w:t>H</w:t>
-      </w:r>
-      <w:r>
-        <w:t xml:space="preserve">p, Speed </w:t>
-      </w:r>
-      <w:r>
-        <w:rPr>
-          <w:rFonts w:hint="eastAsia"/>
-        </w:rPr>
-        <w:t xml:space="preserve">같은 </w:t>
-      </w:r>
-      <w:r>
-        <w:rPr>
-          <w:rFonts w:hint="eastAsia"/>
-        </w:rPr>
-        <w:t>S</w:t>
-      </w:r>
-      <w:r>
-        <w:t>tat</w:t>
-      </w:r>
-      <w:r>
-        <w:rPr>
-          <w:rFonts w:hint="eastAsia"/>
-        </w:rPr>
-        <w:t xml:space="preserve"> 정보들을 모아둔 컴포넌트입니다.</w:t>
-      </w:r>
-    </w:p>
-    <w:p>
-      <w:pPr>
-        <w:pStyle w:val="a3"/>
-        <w:numPr>
-          <w:ilvl w:val="2"/>
-          <w:numId w:val="6"/>
-        </w:numPr>
-        <w:ind w:leftChars="0"/>
-      </w:pPr>
-      <w:proofErr w:type="spellStart"/>
-      <w:r>
-        <w:rPr>
-          <w:rFonts w:hint="eastAsia"/>
-        </w:rPr>
-        <w:t>U</w:t>
-      </w:r>
-      <w:r>
-        <w:t>SkillContainer_PlayerHitEffect</w:t>
-      </w:r>
-      <w:proofErr w:type="spellEnd"/>
-      <w:r>
-        <w:t xml:space="preserve">: </w:t>
-      </w:r>
-      <w:r>
-        <w:rPr>
-          <w:rFonts w:hint="eastAsia"/>
-        </w:rPr>
-        <w:t>P</w:t>
-      </w:r>
-      <w:r>
-        <w:t>layer</w:t>
-      </w:r>
-      <w:r>
-        <w:rPr>
-          <w:rFonts w:hint="eastAsia"/>
-        </w:rPr>
-        <w:t>의 공격에 맞은 지점에 폭발하는 이펙트를 주기 위해서 폭발 이펙트들을 저장시킨 컴포넌트입니다.</w:t>
-      </w:r>
-    </w:p>
-    <w:p>
-      <w:pPr>
-        <w:pStyle w:val="a3"/>
-        <w:numPr>
-          <w:ilvl w:val="1"/>
-          <w:numId w:val="6"/>
-        </w:numPr>
-        <w:ind w:leftChars="0"/>
-      </w:pPr>
-      <w:r>
-        <w:rPr>
-          <w:rFonts w:hint="eastAsia"/>
-        </w:rPr>
-        <w:t>코드</w:t>
-      </w:r>
-    </w:p>
-    <w:p>
-      <w:pPr>
-        <w:pStyle w:val="a3"/>
-        <w:numPr>
-          <w:ilvl w:val="2"/>
-          <w:numId w:val="6"/>
-        </w:numPr>
-        <w:ind w:leftChars="0"/>
-      </w:pPr>
-      <w:proofErr w:type="spellStart"/>
-      <w:r>
+      <w:r>
+        <w:fldChar w:fldCharType="begin"/>
+      </w:r>
+      <w:r>
+        <w:instrText xml:space="preserve"> HYPERLINK  \l "AEGPlayerCharacter0" </w:instrText>
+      </w:r>
+      <w:r>
+        <w:fldChar w:fldCharType="separate"/>
+      </w:r>
+      <w:r>
+        <w:rPr>
+          <w:rStyle w:val="a4"/>
+        </w:rPr>
         <w:t>A</w:t>
       </w:r>
       <w:r>
-        <w:t>EGPlayerCharacter</w:t>
-      </w:r>
-      <w:proofErr w:type="spellEnd"/>
-    </w:p>
+        <w:rPr>
+          <w:rStyle w:val="a4"/>
+        </w:rPr>
+        <w:t>EGPla</w:t>
+      </w:r>
+      <w:r>
+        <w:rPr>
+          <w:rStyle w:val="a4"/>
+        </w:rPr>
+        <w:t>y</w:t>
+      </w:r>
+      <w:r>
+        <w:rPr>
+          <w:rStyle w:val="a4"/>
+        </w:rPr>
+        <w:t>e</w:t>
+      </w:r>
+      <w:r>
+        <w:rPr>
+          <w:rStyle w:val="a4"/>
+        </w:rPr>
+        <w:t>r</w:t>
+      </w:r>
+      <w:r>
+        <w:rPr>
+          <w:rStyle w:val="a4"/>
+        </w:rPr>
+        <w:t>Character</w:t>
+      </w:r>
+      <w:r>
+        <w:fldChar w:fldCharType="end"/>
+      </w:r>
+    </w:p>
+    <w:bookmarkEnd w:id="15"/>
     <w:p>
       <w:pPr>
         <w:pStyle w:val="a3"/>
@@ -3933,6 +4091,7 @@
         <w:t>엔진의 입력에 바인딩된 함수들입니다.</w:t>
       </w:r>
     </w:p>
+    <w:bookmarkStart w:id="16" w:name="UAnim_Player1"/>
     <w:p>
       <w:pPr>
         <w:pStyle w:val="a3"/>
@@ -3942,18 +4101,42 @@
         </w:numPr>
         <w:ind w:leftChars="0"/>
       </w:pPr>
-      <w:proofErr w:type="spellStart"/>
-      <w:r>
-        <w:rPr>
+      <w:r>
+        <w:fldChar w:fldCharType="begin"/>
+      </w:r>
+      <w:r>
+        <w:instrText xml:space="preserve"> </w:instrText>
+      </w:r>
+      <w:r>
+        <w:rPr>
+          <w:rFonts w:hint="eastAsia"/>
+        </w:rPr>
+        <w:instrText xml:space="preserve">HYPERLINK </w:instrText>
+      </w:r>
+      <w:r>
+        <w:instrText xml:space="preserve"> \l "UAnim_Player0" </w:instrText>
+      </w:r>
+      <w:r>
+        <w:fldChar w:fldCharType="separate"/>
+      </w:r>
+      <w:r>
+        <w:rPr>
+          <w:rStyle w:val="a4"/>
           <w:rFonts w:hint="eastAsia"/>
         </w:rPr>
         <w:t>U</w:t>
       </w:r>
       <w:r>
+        <w:rPr>
+          <w:rStyle w:val="a4"/>
+        </w:rPr>
         <w:t>Anim_Player</w:t>
       </w:r>
-      <w:proofErr w:type="spellEnd"/>
-    </w:p>
+      <w:r>
+        <w:fldChar w:fldCharType="end"/>
+      </w:r>
+    </w:p>
+    <w:bookmarkEnd w:id="16"/>
     <w:p>
       <w:pPr>
         <w:pStyle w:val="a3"/>
@@ -4242,6 +4425,7 @@
         <w:t>와 각도를 계산해서 각도에 맞는 피격액션이 나오게끔 하였습니다.</w:t>
       </w:r>
     </w:p>
+    <w:bookmarkStart w:id="17" w:name="AEGPlayerController1"/>
     <w:p>
       <w:pPr>
         <w:pStyle w:val="a3"/>
@@ -4251,21 +4435,63 @@
         </w:numPr>
         <w:ind w:leftChars="0"/>
       </w:pPr>
-      <w:proofErr w:type="spellStart"/>
-      <w:r>
+      <w:r>
+        <w:fldChar w:fldCharType="begin"/>
+      </w:r>
+      <w:r>
+        <w:instrText xml:space="preserve"> HYPERLINK  \l "AEGPlayerController0" </w:instrText>
+      </w:r>
+      <w:r>
+        <w:fldChar w:fldCharType="separate"/>
+      </w:r>
+      <w:r>
+        <w:rPr>
+          <w:rStyle w:val="a4"/>
+        </w:rPr>
         <w:t>A</w:t>
       </w:r>
       <w:r>
         <w:rPr>
+          <w:rStyle w:val="a4"/>
           <w:rFonts w:hint="eastAsia"/>
         </w:rPr>
         <w:t>E</w:t>
       </w:r>
       <w:r>
-        <w:t>GPlayerController</w:t>
-      </w:r>
-      <w:proofErr w:type="spellEnd"/>
-    </w:p>
+        <w:rPr>
+          <w:rStyle w:val="a4"/>
+        </w:rPr>
+        <w:t>GPlay</w:t>
+      </w:r>
+      <w:r>
+        <w:rPr>
+          <w:rStyle w:val="a4"/>
+        </w:rPr>
+        <w:t>e</w:t>
+      </w:r>
+      <w:r>
+        <w:rPr>
+          <w:rStyle w:val="a4"/>
+        </w:rPr>
+        <w:t>rCon</w:t>
+      </w:r>
+      <w:r>
+        <w:rPr>
+          <w:rStyle w:val="a4"/>
+        </w:rPr>
+        <w:t>t</w:t>
+      </w:r>
+      <w:r>
+        <w:rPr>
+          <w:rStyle w:val="a4"/>
+        </w:rPr>
+        <w:t>roller</w:t>
+      </w:r>
+      <w:r>
+        <w:fldChar w:fldCharType="end"/>
+      </w:r>
+    </w:p>
+    <w:bookmarkEnd w:id="17"/>
     <w:p>
       <w:pPr>
         <w:pStyle w:val="a3"/>
@@ -4852,6 +5078,7 @@
         <w:t>에 띄워줍니다</w:t>
       </w:r>
     </w:p>
+    <w:bookmarkStart w:id="18" w:name="UComponent_Inventory1"/>
     <w:p>
       <w:pPr>
         <w:pStyle w:val="a3"/>
@@ -4864,7 +5091,6 @@
           <w:rFonts w:eastAsiaTheme="minorHAnsi"/>
         </w:rPr>
       </w:pPr>
-      <w:proofErr w:type="spellStart"/>
       <w:r>
         <w:rPr>
           <w:rFonts w:eastAsiaTheme="minorHAnsi" w:cs="돋움체"/>
@@ -4873,9 +5099,8 @@
           <w:sz w:val="19"/>
           <w:szCs w:val="19"/>
         </w:rPr>
-        <w:t>UComponent_Inventory</w:t>
-      </w:r>
-      <w:proofErr w:type="spellEnd"/>
+        <w:fldChar w:fldCharType="begin"/>
+      </w:r>
       <w:r>
         <w:rPr>
           <w:rFonts w:eastAsiaTheme="minorHAnsi" w:cs="돋움체"/>
@@ -4884,9 +5109,8 @@
           <w:sz w:val="19"/>
           <w:szCs w:val="19"/>
         </w:rPr>
-        <w:t xml:space="preserve"> / </w:t>
-      </w:r>
-      <w:proofErr w:type="spellStart"/>
+        <w:instrText xml:space="preserve"> HYPERLINK  \l "UComponent_Inventory0" </w:instrText>
+      </w:r>
       <w:r>
         <w:rPr>
           <w:rFonts w:eastAsiaTheme="minorHAnsi" w:cs="돋움체"/>
@@ -4895,10 +5119,59 @@
           <w:sz w:val="19"/>
           <w:szCs w:val="19"/>
         </w:rPr>
-        <w:t>FItemDataInfo</w:t>
-      </w:r>
-      <w:proofErr w:type="spellEnd"/>
-    </w:p>
+      </w:r>
+      <w:r>
+        <w:rPr>
+          <w:rFonts w:eastAsiaTheme="minorHAnsi" w:cs="돋움체"/>
+          <w:color w:val="000000"/>
+          <w:kern w:val="0"/>
+          <w:sz w:val="19"/>
+          <w:szCs w:val="19"/>
+        </w:rPr>
+        <w:fldChar w:fldCharType="separate"/>
+      </w:r>
+      <w:r>
+        <w:rPr>
+          <w:rStyle w:val="a4"/>
+          <w:rFonts w:eastAsiaTheme="minorHAnsi" w:cs="돋움체"/>
+          <w:kern w:val="0"/>
+          <w:sz w:val="19"/>
+          <w:szCs w:val="19"/>
+        </w:rPr>
+        <w:t>UComponent_</w:t>
+      </w:r>
+      <w:r>
+        <w:rPr>
+          <w:rStyle w:val="a4"/>
+          <w:rFonts w:eastAsiaTheme="minorHAnsi" w:cs="돋움체"/>
+          <w:kern w:val="0"/>
+          <w:sz w:val="19"/>
+          <w:szCs w:val="19"/>
+        </w:rPr>
+        <w:t>I</w:t>
+      </w:r>
+      <w:r>
+        <w:rPr>
+          <w:rStyle w:val="a4"/>
+          <w:rFonts w:eastAsiaTheme="minorHAnsi" w:cs="돋움체"/>
+          <w:kern w:val="0"/>
+          <w:sz w:val="19"/>
+          <w:szCs w:val="19"/>
+        </w:rPr>
+        <w:t>nventory / FItemDataInfo</w:t>
+      </w:r>
+      <w:r>
+        <w:rPr>
+          <w:rFonts w:eastAsiaTheme="minorHAnsi" w:cs="돋움체"/>
+          <w:color w:val="000000"/>
+          <w:kern w:val="0"/>
+          <w:sz w:val="19"/>
+          <w:szCs w:val="19"/>
+        </w:rPr>
+        <w:fldChar w:fldCharType="end"/>
+      </w:r>
+    </w:p>
+    <w:bookmarkEnd w:id="18"/>
     <w:p>
       <w:pPr>
         <w:pStyle w:val="a3"/>
@@ -5412,7 +5685,7 @@
     </w:p>
     <w:p/>
     <w:p/>
-    <w:bookmarkStart w:id="7" w:name="Enemy계열클래스"/>
+    <w:bookmarkStart w:id="19" w:name="Enemy계열클래스"/>
     <w:p>
       <w:pPr>
         <w:pStyle w:val="a3"/>
@@ -5467,7 +5740,7 @@
         <w:t xml:space="preserve"> </w:t>
       </w:r>
     </w:p>
-    <w:bookmarkEnd w:id="7"/>
+    <w:bookmarkEnd w:id="19"/>
     <w:p>
       <w:pPr>
         <w:pStyle w:val="a3"/>
@@ -5548,7 +5821,7 @@
         <w:t>클래스</w:t>
       </w:r>
     </w:p>
-    <w:bookmarkStart w:id="8" w:name="AEnemyCharacter0"/>
+    <w:bookmarkStart w:id="20" w:name="AEnemyCharacter0"/>
     <w:p>
       <w:pPr>
         <w:pStyle w:val="a3"/>
@@ -5573,7 +5846,7 @@
         </w:rPr>
         <w:t>AEnemyCharacter</w:t>
       </w:r>
-      <w:bookmarkEnd w:id="8"/>
+      <w:bookmarkEnd w:id="20"/>
       <w:r>
         <w:fldChar w:fldCharType="end"/>
       </w:r>
@@ -5593,7 +5866,7 @@
         <w:t>의 기본 클래스입니다.</w:t>
       </w:r>
     </w:p>
-    <w:bookmarkStart w:id="9" w:name="AGruntCharacter0"/>
+    <w:bookmarkStart w:id="21" w:name="AGruntCharacter0"/>
     <w:p>
       <w:pPr>
         <w:pStyle w:val="a3"/>
@@ -5631,7 +5904,7 @@
         </w:rPr>
         <w:t>runtCharacter</w:t>
       </w:r>
-      <w:bookmarkEnd w:id="9"/>
+      <w:bookmarkEnd w:id="21"/>
       <w:r>
         <w:fldChar w:fldCharType="end"/>
       </w:r>
@@ -5645,7 +5918,7 @@
         <w:t>로봇형태의 적 클래스입니다.</w:t>
       </w:r>
     </w:p>
-    <w:bookmarkStart w:id="10" w:name="AEnemyCharacter_Gunner0"/>
+    <w:bookmarkStart w:id="22" w:name="AEnemyCharacter_Gunner0"/>
     <w:p>
       <w:pPr>
         <w:pStyle w:val="a3"/>
@@ -5670,7 +5943,7 @@
         </w:rPr>
         <w:t>AEnemyCharacter_Gunner</w:t>
       </w:r>
-      <w:bookmarkEnd w:id="10"/>
+      <w:bookmarkEnd w:id="22"/>
       <w:r>
         <w:fldChar w:fldCharType="end"/>
       </w:r>
@@ -5684,7 +5957,7 @@
         <w:t>총으로 공격하는 적 클래스입니다</w:t>
       </w:r>
     </w:p>
-    <w:bookmarkStart w:id="11" w:name="AEnemyBossCharacter0"/>
+    <w:bookmarkStart w:id="23" w:name="AEnemyBossCharacter0"/>
     <w:p>
       <w:pPr>
         <w:pStyle w:val="a3"/>
@@ -5725,7 +5998,7 @@
         </w:rPr>
         <w:t>EnemyBossCharacter</w:t>
       </w:r>
-      <w:bookmarkEnd w:id="11"/>
+      <w:bookmarkEnd w:id="23"/>
       <w:r>
         <w:fldChar w:fldCharType="end"/>
       </w:r>
@@ -5739,7 +6012,7 @@
         <w:t>마법사 캐릭터 클래스입니다.</w:t>
       </w:r>
     </w:p>
-    <w:bookmarkStart w:id="12" w:name="AEnemyAIController0"/>
+    <w:bookmarkStart w:id="24" w:name="AEnemyAIController0"/>
     <w:p>
       <w:pPr>
         <w:pStyle w:val="a3"/>
@@ -5768,8 +6041,8 @@
         <w:fldChar w:fldCharType="end"/>
       </w:r>
     </w:p>
-    <w:bookmarkStart w:id="13" w:name="AEnemyAIController_Grunt0"/>
-    <w:bookmarkEnd w:id="12"/>
+    <w:bookmarkStart w:id="25" w:name="AEnemyAIController_Grunt0"/>
+    <w:bookmarkEnd w:id="24"/>
     <w:p>
       <w:pPr>
         <w:pStyle w:val="a3"/>
@@ -5815,8 +6088,8 @@
         <w:fldChar w:fldCharType="end"/>
       </w:r>
     </w:p>
-    <w:bookmarkStart w:id="14" w:name="AEnemyAIController_Gunner0"/>
-    <w:bookmarkEnd w:id="13"/>
+    <w:bookmarkStart w:id="26" w:name="AEnemyAIController_Gunner0"/>
+    <w:bookmarkEnd w:id="25"/>
     <w:p>
       <w:pPr>
         <w:pStyle w:val="a3"/>
@@ -5861,8 +6134,8 @@
         <w:fldChar w:fldCharType="end"/>
       </w:r>
     </w:p>
-    <w:bookmarkStart w:id="15" w:name="AEnemyAIController_Boss0"/>
-    <w:bookmarkEnd w:id="14"/>
+    <w:bookmarkStart w:id="27" w:name="AEnemyAIController_Boss0"/>
+    <w:bookmarkEnd w:id="26"/>
     <w:p>
       <w:pPr>
         <w:pStyle w:val="a3"/>
@@ -5907,8 +6180,8 @@
         <w:fldChar w:fldCharType="end"/>
       </w:r>
     </w:p>
-    <w:bookmarkStart w:id="16" w:name="UComponent_Mag0"/>
-    <w:bookmarkEnd w:id="15"/>
+    <w:bookmarkStart w:id="28" w:name="UComponent_Mag0"/>
+    <w:bookmarkEnd w:id="27"/>
     <w:p>
       <w:pPr>
         <w:pStyle w:val="a3"/>
@@ -5936,7 +6209,7 @@
         </w:rPr>
         <w:t>UComponent_Mag</w:t>
       </w:r>
-      <w:bookmarkEnd w:id="16"/>
+      <w:bookmarkEnd w:id="28"/>
       <w:r>
         <w:fldChar w:fldCharType="end"/>
       </w:r>
@@ -5951,7 +6224,7 @@
       </w:r>
     </w:p>
     <w:p/>
-    <w:bookmarkStart w:id="17" w:name="AEnemyCharacter1"/>
+    <w:bookmarkStart w:id="29" w:name="AEnemyCharacter1"/>
     <w:p>
       <w:pPr>
         <w:pStyle w:val="a3"/>
@@ -6258,8 +6531,8 @@
       </w:r>
     </w:p>
     <w:p/>
-    <w:bookmarkStart w:id="18" w:name="AGruntCharcater1"/>
-    <w:bookmarkEnd w:id="17"/>
+    <w:bookmarkStart w:id="30" w:name="AGruntCharcater1"/>
+    <w:bookmarkEnd w:id="29"/>
     <w:p>
       <w:pPr>
         <w:pStyle w:val="a3"/>
@@ -6327,8 +6600,8 @@
       <w:proofErr w:type="spellEnd"/>
     </w:p>
     <w:p>
-      <w:bookmarkStart w:id="19" w:name="AEnemyCharacter_Gunner1"/>
-      <w:bookmarkEnd w:id="18"/>
+      <w:bookmarkStart w:id="31" w:name="AEnemyCharacter_Gunner1"/>
+      <w:bookmarkEnd w:id="30"/>
       <w:r>
         <w:rPr>
           <w:noProof/>
@@ -6808,8 +7081,8 @@
         </w:numPr>
         <w:ind w:leftChars="0"/>
       </w:pPr>
-      <w:bookmarkStart w:id="20" w:name="AEnemyBossCharacter1"/>
-      <w:bookmarkEnd w:id="19"/>
+      <w:bookmarkStart w:id="32" w:name="AEnemyBossCharacter1"/>
+      <w:bookmarkEnd w:id="31"/>
       <w:proofErr w:type="spellStart"/>
       <w:r>
         <w:rPr>
@@ -6942,8 +7215,8 @@
         </w:numPr>
         <w:ind w:leftChars="0"/>
       </w:pPr>
-      <w:bookmarkStart w:id="21" w:name="AEnemyAIController1"/>
-      <w:bookmarkEnd w:id="20"/>
+      <w:bookmarkStart w:id="33" w:name="AEnemyAIController1"/>
+      <w:bookmarkEnd w:id="32"/>
       <w:proofErr w:type="spellStart"/>
       <w:r>
         <w:rPr>
@@ -7278,8 +7551,8 @@
         </w:numPr>
         <w:ind w:leftChars="0"/>
       </w:pPr>
-      <w:bookmarkStart w:id="22" w:name="AEnemyAIController_Grunt1"/>
-      <w:bookmarkEnd w:id="21"/>
+      <w:bookmarkStart w:id="34" w:name="AEnemyAIController_Grunt1"/>
+      <w:bookmarkEnd w:id="33"/>
       <w:r>
         <w:t>Header</w:t>
       </w:r>
@@ -7426,8 +7699,8 @@
           <w:rFonts w:hint="eastAsia"/>
         </w:rPr>
       </w:pPr>
-      <w:bookmarkStart w:id="23" w:name="AEnemyAIController_Gunner1"/>
-      <w:bookmarkEnd w:id="22"/>
+      <w:bookmarkStart w:id="35" w:name="AEnemyAIController_Gunner1"/>
+      <w:bookmarkEnd w:id="34"/>
       <w:r>
         <w:t xml:space="preserve">각 </w:t>
       </w:r>
@@ -7456,8 +7729,8 @@
         <w:t>를 불러오고 캐릭터의 정보를 저장/불러오기를 합니다.</w:t>
       </w:r>
     </w:p>
-    <w:bookmarkStart w:id="24" w:name="AEnemyAIController_Boss1"/>
-    <w:bookmarkEnd w:id="23"/>
+    <w:bookmarkStart w:id="36" w:name="AEnemyAIController_Boss1"/>
+    <w:bookmarkEnd w:id="35"/>
     <w:p>
       <w:pPr>
         <w:pStyle w:val="a3"/>
@@ -7655,8 +7928,8 @@
         </w:numPr>
         <w:ind w:leftChars="0"/>
       </w:pPr>
-      <w:bookmarkStart w:id="25" w:name="UComponte_Mag1"/>
-      <w:bookmarkEnd w:id="24"/>
+      <w:bookmarkStart w:id="37" w:name="UComponte_Mag1"/>
+      <w:bookmarkEnd w:id="36"/>
       <w:proofErr w:type="spellStart"/>
       <w:r>
         <w:rPr>
@@ -7777,7 +8050,7 @@
           </w:rPr>
           <w:t>Componte_Mag</w:t>
         </w:r>
-        <w:bookmarkEnd w:id="25"/>
+        <w:bookmarkEnd w:id="37"/>
       </w:hyperlink>
     </w:p>
     <w:p>
@@ -7789,7 +8062,7 @@
         </w:numPr>
         <w:ind w:leftChars="0"/>
       </w:pPr>
-      <w:bookmarkStart w:id="26" w:name="USkillContainer_ProjectileType1"/>
+      <w:bookmarkStart w:id="38" w:name="USkillContainer_ProjectileType1"/>
       <w:r>
         <w:rPr>
           <w:rFonts w:hint="eastAsia"/>
@@ -7979,7 +8252,7 @@
         </w:rPr>
         <w:t>을 가리키게 됩니다</w:t>
       </w:r>
-      <w:bookmarkEnd w:id="26"/>
+      <w:bookmarkEnd w:id="38"/>
     </w:p>
     <w:p>
       <w:pPr>
@@ -7987,7 +8260,7 @@
         <w:ind w:leftChars="0" w:left="2400"/>
       </w:pPr>
     </w:p>
-    <w:bookmarkStart w:id="27" w:name="기타클래스목록"/>
+    <w:bookmarkStart w:id="39" w:name="기타클래스목록"/>
     <w:p>
       <w:pPr>
         <w:pStyle w:val="a3"/>
@@ -8044,7 +8317,7 @@
         <w:fldChar w:fldCharType="end"/>
       </w:r>
     </w:p>
-    <w:bookmarkEnd w:id="27"/>
+    <w:bookmarkEnd w:id="39"/>
     <w:p>
       <w:pPr>
         <w:pStyle w:val="a3"/>
@@ -8469,6 +8742,14 @@
       </w:r>
     </w:p>
     <w:p/>
+    <w:p/>
+    <w:p>
+      <w:pPr>
+        <w:rPr>
+          <w:rFonts w:hint="eastAsia"/>
+        </w:rPr>
+      </w:pPr>
+    </w:p>
     <w:p>
       <w:pPr>
         <w:rPr>
@@ -8545,7 +8826,7 @@
         </w:rPr>
       </w:pPr>
       <w:hyperlink w:anchor="목차" w:history="1">
-        <w:bookmarkStart w:id="28" w:name="사용한소스출저"/>
+        <w:bookmarkStart w:id="40" w:name="사용한소스출저"/>
         <w:r>
           <w:rPr>
             <w:rStyle w:val="a4"/>
@@ -8555,7 +8836,7 @@
           </w:rPr>
           <w:t>사용한 소스 출저</w:t>
         </w:r>
-        <w:bookmarkEnd w:id="28"/>
+        <w:bookmarkEnd w:id="40"/>
       </w:hyperlink>
     </w:p>
     <w:p>
@@ -8566,39 +8847,245 @@
           <w:szCs w:val="20"/>
         </w:rPr>
       </w:pPr>
-      <w:r>
-        <w:rPr>
-          <w:rFonts w:hint="eastAsia"/>
+    </w:p>
+    <w:p>
+      <w:pPr>
+        <w:pStyle w:val="a3"/>
+        <w:ind w:leftChars="0" w:left="2000"/>
+        <w:rPr>
           <w:szCs w:val="20"/>
         </w:rPr>
-        <w:t xml:space="preserve">&lt;캐릭터 </w:t>
-      </w:r>
+      </w:pPr>
+      <w:hyperlink r:id="rId46" w:history="1">
+        <w:r>
+          <w:rPr>
+            <w:rStyle w:val="a4"/>
+            <w:szCs w:val="20"/>
+          </w:rPr>
+          <w:t>https://www.unrealengine.com/marketplace/ko/product/paragon-kwang</w:t>
+        </w:r>
+      </w:hyperlink>
+    </w:p>
+    <w:p>
+      <w:pPr>
+        <w:pStyle w:val="a3"/>
+        <w:ind w:leftChars="0" w:left="2000"/>
+        <w:rPr>
+          <w:szCs w:val="20"/>
+        </w:rPr>
+      </w:pPr>
+      <w:hyperlink r:id="rId47" w:history="1">
+        <w:r>
+          <w:rPr>
+            <w:rStyle w:val="a4"/>
+            <w:szCs w:val="20"/>
+          </w:rPr>
+          <w:t>https://www.unrealengine.com/marketplace/ko/product/paragon-howitzer</w:t>
+        </w:r>
+      </w:hyperlink>
+    </w:p>
+    <w:p>
+      <w:pPr>
+        <w:pStyle w:val="a3"/>
+        <w:ind w:leftChars="0" w:left="2000"/>
+        <w:rPr>
+          <w:szCs w:val="20"/>
+        </w:rPr>
+      </w:pPr>
+      <w:hyperlink r:id="rId48" w:history="1">
+        <w:r>
+          <w:rPr>
+            <w:rStyle w:val="a4"/>
+            <w:szCs w:val="20"/>
+          </w:rPr>
+          <w:t>https://www.unrealengine.com/marketplace/ko/product/paragon-gideon</w:t>
+        </w:r>
+      </w:hyperlink>
+    </w:p>
+    <w:p>
+      <w:pPr>
+        <w:pStyle w:val="a3"/>
+        <w:ind w:leftChars="0" w:left="2000"/>
+        <w:rPr>
+          <w:szCs w:val="20"/>
+        </w:rPr>
+      </w:pPr>
+      <w:hyperlink r:id="rId49" w:history="1">
+        <w:r>
+          <w:rPr>
+            <w:rStyle w:val="a4"/>
+            <w:szCs w:val="20"/>
+          </w:rPr>
+          <w:t>https://www.unrealengine.com/marketplace/ko/product/modular-scifi-season-1-starter-bundle</w:t>
+        </w:r>
+      </w:hyperlink>
+    </w:p>
+    <w:p>
+      <w:pPr>
+        <w:pStyle w:val="a3"/>
+        <w:ind w:leftChars="0" w:left="2000"/>
+        <w:rPr>
+          <w:szCs w:val="20"/>
+        </w:rPr>
+      </w:pPr>
+      <w:hyperlink r:id="rId50" w:history="1">
+        <w:r>
+          <w:rPr>
+            <w:rStyle w:val="a4"/>
+            <w:szCs w:val="20"/>
+          </w:rPr>
+          <w:t>https://www.unrealengine.com/marketplace/ko/product/9c3fab270dfe468a9a920da0c10fa2ad</w:t>
+        </w:r>
+      </w:hyperlink>
+    </w:p>
+    <w:p>
+      <w:pPr>
+        <w:pStyle w:val="a3"/>
+        <w:ind w:leftChars="0" w:left="2000"/>
+        <w:rPr>
+          <w:szCs w:val="20"/>
+        </w:rPr>
+      </w:pPr>
+      <w:hyperlink r:id="rId51" w:history="1">
+        <w:r>
+          <w:rPr>
+            <w:rStyle w:val="a4"/>
+            <w:szCs w:val="20"/>
+          </w:rPr>
+          <w:t>https://www.unrealengine.com/marketplace/ko/product/dynamic-combat-system-magic</w:t>
+        </w:r>
+      </w:hyperlink>
+    </w:p>
+    <w:p>
+      <w:pPr>
+        <w:pStyle w:val="a3"/>
+        <w:ind w:leftChars="0" w:left="2000"/>
+        <w:rPr>
+          <w:szCs w:val="20"/>
+        </w:rPr>
+      </w:pPr>
+      <w:hyperlink r:id="rId52" w:history="1">
+        <w:r>
+          <w:rPr>
+            <w:rStyle w:val="a4"/>
+            <w:szCs w:val="20"/>
+          </w:rPr>
+          <w:t>https://www.unrealengine.com/marketplace/ko/product/vfx-grenade-pack</w:t>
+        </w:r>
+      </w:hyperlink>
+    </w:p>
+    <w:p>
+      <w:pPr>
+        <w:pStyle w:val="a3"/>
+        <w:ind w:leftChars="0" w:left="2000"/>
+        <w:rPr>
+          <w:szCs w:val="20"/>
+        </w:rPr>
+      </w:pPr>
+      <w:hyperlink r:id="rId53" w:history="1">
+        <w:r>
+          <w:rPr>
+            <w:rStyle w:val="a4"/>
+            <w:szCs w:val="20"/>
+          </w:rPr>
+          <w:t>https://www.unrealengine.com/marketplace/ko/product/generic-npc-anim-pack</w:t>
+        </w:r>
+      </w:hyperlink>
+    </w:p>
+    <w:p>
+      <w:pPr>
+        <w:pStyle w:val="a3"/>
+        <w:ind w:leftChars="0" w:left="2000"/>
+        <w:rPr>
+          <w:szCs w:val="20"/>
+        </w:rPr>
+      </w:pPr>
+      <w:hyperlink r:id="rId54" w:history="1">
+        <w:r>
+          <w:rPr>
+            <w:rStyle w:val="a4"/>
+            <w:szCs w:val="20"/>
+          </w:rPr>
+          <w:t>https://www.unrealengine.com/marketplace/ko/product/a4907129f69c44a892f76782489736ab</w:t>
+        </w:r>
+      </w:hyperlink>
+    </w:p>
+    <w:p>
+      <w:pPr>
+        <w:pStyle w:val="a3"/>
+        <w:ind w:leftChars="0" w:left="2000"/>
+        <w:rPr>
+          <w:szCs w:val="20"/>
+        </w:rPr>
+      </w:pPr>
+      <w:hyperlink r:id="rId55" w:history="1">
+        <w:r>
+          <w:rPr>
+            <w:rStyle w:val="a4"/>
+            <w:szCs w:val="20"/>
+          </w:rPr>
+          <w:t>https://www.unrealengine.com/marketplace/ko/product/fps-weapon-bundle</w:t>
+        </w:r>
+      </w:hyperlink>
+    </w:p>
+    <w:p>
+      <w:pPr>
+        <w:pStyle w:val="a3"/>
+        <w:ind w:leftChars="0" w:left="2000"/>
+        <w:rPr>
+          <w:szCs w:val="20"/>
+        </w:rPr>
+      </w:pPr>
+    </w:p>
+    <w:p>
+      <w:pPr>
+        <w:pStyle w:val="a3"/>
+        <w:ind w:leftChars="0" w:left="2000"/>
+        <w:rPr>
+          <w:rFonts w:hint="eastAsia"/>
+          <w:szCs w:val="20"/>
+        </w:rPr>
+      </w:pPr>
+    </w:p>
+    <w:p>
+      <w:pPr>
+        <w:pStyle w:val="a3"/>
+        <w:ind w:leftChars="0" w:left="2000"/>
+        <w:rPr>
+          <w:szCs w:val="20"/>
+        </w:rPr>
+      </w:pPr>
       <w:proofErr w:type="spellStart"/>
       <w:r>
         <w:rPr>
           <w:rFonts w:hint="eastAsia"/>
           <w:szCs w:val="20"/>
         </w:rPr>
-        <w:t>에셋</w:t>
+        <w:t>b</w:t>
+      </w:r>
+      <w:r>
+        <w:rPr>
+          <w:szCs w:val="20"/>
+        </w:rPr>
+        <w:t>gm</w:t>
       </w:r>
       <w:proofErr w:type="spellEnd"/>
-      <w:r>
+    </w:p>
+    <w:p>
+      <w:pPr>
+        <w:pStyle w:val="a3"/>
+        <w:ind w:leftChars="0" w:left="2000"/>
         <w:rPr>
           <w:rFonts w:hint="eastAsia"/>
           <w:szCs w:val="20"/>
         </w:rPr>
-        <w:t>&gt;</w:t>
-      </w:r>
-    </w:p>
-    <w:p>
-      <w:pPr>
-        <w:pStyle w:val="a3"/>
-        <w:ind w:leftChars="0" w:left="2000"/>
-        <w:rPr>
-          <w:rFonts w:hint="eastAsia"/>
+      </w:pPr>
+      <w:r>
+        <w:rPr>
           <w:szCs w:val="20"/>
         </w:rPr>
-      </w:pPr>
+        <w:t>https://musmus.main.jp/</w:t>
+      </w:r>
     </w:p>
     <w:sectPr>
       <w:pgSz w:w="11906" w:h="16838"/>

</xml_diff>